<commit_message>
Update Bot Definition file
</commit_message>
<xml_diff>
--- a/AWS Botnet.docx
+++ b/AWS Botnet.docx
@@ -2240,7 +2240,15 @@
       </w:pPr>
       <w:bookmarkStart w:id="0" w:name="_Toc488084029"/>
       <w:r>
-        <w:t>AWS Chatbot Challenge</w:t>
+        <w:t xml:space="preserve">AWS </w:t>
+      </w:r>
+      <w:proofErr w:type="spellStart"/>
+      <w:r>
+        <w:t>Chatbot</w:t>
+      </w:r>
+      <w:proofErr w:type="spellEnd"/>
+      <w:r>
+        <w:t xml:space="preserve"> Challenge</w:t>
       </w:r>
       <w:bookmarkEnd w:id="0"/>
     </w:p>
@@ -2253,13 +2261,77 @@
           <w:szCs w:val="26"/>
         </w:rPr>
       </w:pPr>
-      <w:r>
-        <w:rPr>
-          <w:rFonts w:ascii="Calibri Light" w:eastAsiaTheme="majorEastAsia" w:hAnsi="Calibri Light"/>
-          <w:sz w:val="22"/>
-          <w:szCs w:val="26"/>
-        </w:rPr>
-        <w:t>Chatbots are changing how companies interface with their customers. With chatbots, you can easily fulfill the needs of your customers in an automated way using natural, human-like chat interfaces. Chatbots serve a variety of use cases, such as customer support, transaction fulfillment, data retrieval, or even DevOps functions (ChatOps).</w:t>
+      <w:proofErr w:type="spellStart"/>
+      <w:r>
+        <w:rPr>
+          <w:rFonts w:ascii="Calibri Light" w:eastAsiaTheme="majorEastAsia" w:hAnsi="Calibri Light"/>
+          <w:sz w:val="22"/>
+          <w:szCs w:val="26"/>
+        </w:rPr>
+        <w:t>Chatbots</w:t>
+      </w:r>
+      <w:proofErr w:type="spellEnd"/>
+      <w:r>
+        <w:rPr>
+          <w:rFonts w:ascii="Calibri Light" w:eastAsiaTheme="majorEastAsia" w:hAnsi="Calibri Light"/>
+          <w:sz w:val="22"/>
+          <w:szCs w:val="26"/>
+        </w:rPr>
+        <w:t xml:space="preserve"> are changing how companies interface with their customers. With </w:t>
+      </w:r>
+      <w:proofErr w:type="spellStart"/>
+      <w:r>
+        <w:rPr>
+          <w:rFonts w:ascii="Calibri Light" w:eastAsiaTheme="majorEastAsia" w:hAnsi="Calibri Light"/>
+          <w:sz w:val="22"/>
+          <w:szCs w:val="26"/>
+        </w:rPr>
+        <w:t>chatbots</w:t>
+      </w:r>
+      <w:proofErr w:type="spellEnd"/>
+      <w:r>
+        <w:rPr>
+          <w:rFonts w:ascii="Calibri Light" w:eastAsiaTheme="majorEastAsia" w:hAnsi="Calibri Light"/>
+          <w:sz w:val="22"/>
+          <w:szCs w:val="26"/>
+        </w:rPr>
+        <w:t xml:space="preserve">, you can easily fulfill the needs of your customers in an automated way using natural, human-like chat interfaces. </w:t>
+      </w:r>
+      <w:proofErr w:type="spellStart"/>
+      <w:r>
+        <w:rPr>
+          <w:rFonts w:ascii="Calibri Light" w:eastAsiaTheme="majorEastAsia" w:hAnsi="Calibri Light"/>
+          <w:sz w:val="22"/>
+          <w:szCs w:val="26"/>
+        </w:rPr>
+        <w:t>Chatbots</w:t>
+      </w:r>
+      <w:proofErr w:type="spellEnd"/>
+      <w:r>
+        <w:rPr>
+          <w:rFonts w:ascii="Calibri Light" w:eastAsiaTheme="majorEastAsia" w:hAnsi="Calibri Light"/>
+          <w:sz w:val="22"/>
+          <w:szCs w:val="26"/>
+        </w:rPr>
+        <w:t xml:space="preserve"> serve a variety of use cases, such as customer support, transaction fulfillment, data retrieval, or even DevOps functions (</w:t>
+      </w:r>
+      <w:proofErr w:type="spellStart"/>
+      <w:r>
+        <w:rPr>
+          <w:rFonts w:ascii="Calibri Light" w:eastAsiaTheme="majorEastAsia" w:hAnsi="Calibri Light"/>
+          <w:sz w:val="22"/>
+          <w:szCs w:val="26"/>
+        </w:rPr>
+        <w:t>ChatOps</w:t>
+      </w:r>
+      <w:proofErr w:type="spellEnd"/>
+      <w:r>
+        <w:rPr>
+          <w:rFonts w:ascii="Calibri Light" w:eastAsiaTheme="majorEastAsia" w:hAnsi="Calibri Light"/>
+          <w:sz w:val="22"/>
+          <w:szCs w:val="26"/>
+        </w:rPr>
+        <w:t>).</w:t>
       </w:r>
     </w:p>
     <w:p>
@@ -2277,7 +2349,25 @@
           <w:sz w:val="22"/>
           <w:szCs w:val="26"/>
         </w:rPr>
-        <w:t>However, building and running chatbots is a difficult task. First, most developers lack the deep learning expertise necessary to create bots that can intelligently interpret and respond to text. In addition, developers must also provision, manage, and scale the compute resources necessary to run the bot’s code.</w:t>
+        <w:t xml:space="preserve">However, building and running </w:t>
+      </w:r>
+      <w:proofErr w:type="spellStart"/>
+      <w:r>
+        <w:rPr>
+          <w:rFonts w:ascii="Calibri Light" w:eastAsiaTheme="majorEastAsia" w:hAnsi="Calibri Light"/>
+          <w:sz w:val="22"/>
+          <w:szCs w:val="26"/>
+        </w:rPr>
+        <w:t>chatbots</w:t>
+      </w:r>
+      <w:proofErr w:type="spellEnd"/>
+      <w:r>
+        <w:rPr>
+          <w:rFonts w:ascii="Calibri Light" w:eastAsiaTheme="majorEastAsia" w:hAnsi="Calibri Light"/>
+          <w:sz w:val="22"/>
+          <w:szCs w:val="26"/>
+        </w:rPr>
+        <w:t xml:space="preserve"> is a difficult task. First, most developers lack the deep learning expertise necessary to create bots that can intelligently interpret and respond to text. In addition, developers must also provision, manage, and scale the compute resources necessary to run the bot’s code.</w:t>
       </w:r>
     </w:p>
     <w:p>
@@ -2336,7 +2426,25 @@
           <w:sz w:val="22"/>
           <w:szCs w:val="26"/>
         </w:rPr>
-        <w:t xml:space="preserve">What if you could build chatbots with sophisticated natural language processing and almost no operational overhead? </w:t>
+        <w:t xml:space="preserve">What if you could build </w:t>
+      </w:r>
+      <w:proofErr w:type="spellStart"/>
+      <w:r>
+        <w:rPr>
+          <w:rFonts w:ascii="Calibri Light" w:eastAsiaTheme="majorEastAsia" w:hAnsi="Calibri Light"/>
+          <w:sz w:val="22"/>
+          <w:szCs w:val="26"/>
+        </w:rPr>
+        <w:t>chatbots</w:t>
+      </w:r>
+      <w:proofErr w:type="spellEnd"/>
+      <w:r>
+        <w:rPr>
+          <w:rFonts w:ascii="Calibri Light" w:eastAsiaTheme="majorEastAsia" w:hAnsi="Calibri Light"/>
+          <w:sz w:val="22"/>
+          <w:szCs w:val="26"/>
+        </w:rPr>
+        <w:t xml:space="preserve"> with sophisticated natural language processing and almost no operational overhead? </w:t>
       </w:r>
       <w:hyperlink r:id="rId9" w:history="1">
         <w:r>
@@ -2355,7 +2463,25 @@
           <w:sz w:val="22"/>
           <w:szCs w:val="26"/>
         </w:rPr>
-        <w:t>is a fully managed service for building conversational interfaces into any application using voice and text. Lex is powered by the same deep learning technologies that power Amazon Alexa and lets you build natural language chatbots. Lex is integrated with</w:t>
+        <w:t xml:space="preserve">is a fully managed service for building conversational interfaces into any application using voice and text. Lex is powered by the same deep learning technologies that power Amazon Alexa and lets you build natural language </w:t>
+      </w:r>
+      <w:proofErr w:type="spellStart"/>
+      <w:r>
+        <w:rPr>
+          <w:rFonts w:ascii="Calibri Light" w:eastAsiaTheme="majorEastAsia" w:hAnsi="Calibri Light"/>
+          <w:sz w:val="22"/>
+          <w:szCs w:val="26"/>
+        </w:rPr>
+        <w:t>chatbots</w:t>
+      </w:r>
+      <w:proofErr w:type="spellEnd"/>
+      <w:r>
+        <w:rPr>
+          <w:rFonts w:ascii="Calibri Light" w:eastAsiaTheme="majorEastAsia" w:hAnsi="Calibri Light"/>
+          <w:sz w:val="22"/>
+          <w:szCs w:val="26"/>
+        </w:rPr>
+        <w:t>. Lex is integrated with</w:t>
       </w:r>
       <w:r>
         <w:t xml:space="preserve"> </w:t>
@@ -2385,7 +2511,43 @@
           <w:sz w:val="22"/>
           <w:szCs w:val="26"/>
         </w:rPr>
-        <w:t xml:space="preserve"> service that lets you run code without provisioning or managing servers. Lambda enables you to write and run logic for your chatbot using serverless compute. Getting started with Amazon Lex and AWS Lambda is quick and easy.</w:t>
+        <w:t xml:space="preserve"> service that lets you run code without provisioning or managing servers. Lambda enables you to write and run logic for your </w:t>
+      </w:r>
+      <w:proofErr w:type="spellStart"/>
+      <w:r>
+        <w:rPr>
+          <w:rFonts w:ascii="Calibri Light" w:eastAsiaTheme="majorEastAsia" w:hAnsi="Calibri Light"/>
+          <w:sz w:val="22"/>
+          <w:szCs w:val="26"/>
+        </w:rPr>
+        <w:t>chatbot</w:t>
+      </w:r>
+      <w:proofErr w:type="spellEnd"/>
+      <w:r>
+        <w:rPr>
+          <w:rFonts w:ascii="Calibri Light" w:eastAsiaTheme="majorEastAsia" w:hAnsi="Calibri Light"/>
+          <w:sz w:val="22"/>
+          <w:szCs w:val="26"/>
+        </w:rPr>
+        <w:t xml:space="preserve"> using </w:t>
+      </w:r>
+      <w:proofErr w:type="spellStart"/>
+      <w:r>
+        <w:rPr>
+          <w:rFonts w:ascii="Calibri Light" w:eastAsiaTheme="majorEastAsia" w:hAnsi="Calibri Light"/>
+          <w:sz w:val="22"/>
+          <w:szCs w:val="26"/>
+        </w:rPr>
+        <w:t>serverless</w:t>
+      </w:r>
+      <w:proofErr w:type="spellEnd"/>
+      <w:r>
+        <w:rPr>
+          <w:rFonts w:ascii="Calibri Light" w:eastAsiaTheme="majorEastAsia" w:hAnsi="Calibri Light"/>
+          <w:sz w:val="22"/>
+          <w:szCs w:val="26"/>
+        </w:rPr>
+        <w:t xml:space="preserve"> compute. Getting started with Amazon Lex and AWS Lambda is quick and easy.</w:t>
       </w:r>
     </w:p>
     <w:p>
@@ -2396,11 +2558,19 @@
         </w:rPr>
       </w:pPr>
       <w:bookmarkStart w:id="1" w:name="_Toc488084030"/>
+      <w:proofErr w:type="spellStart"/>
       <w:r>
         <w:rPr>
           <w:sz w:val="28"/>
         </w:rPr>
-        <w:t>ChatBot Design Concept</w:t>
+        <w:t>ChatBot</w:t>
+      </w:r>
+      <w:proofErr w:type="spellEnd"/>
+      <w:r>
+        <w:rPr>
+          <w:sz w:val="28"/>
+        </w:rPr>
+        <w:t xml:space="preserve"> Design Concept</w:t>
       </w:r>
       <w:bookmarkEnd w:id="1"/>
     </w:p>
@@ -2418,17 +2588,20 @@
         </w:rPr>
         <w:t>Overview</w:t>
       </w:r>
+      <w:bookmarkStart w:id="3" w:name="_GoBack"/>
       <w:bookmarkEnd w:id="2"/>
-    </w:p>
-    <w:p>
-      <w:pPr>
-        <w:rPr>
-          <w:rFonts w:ascii="Calibri Light" w:eastAsiaTheme="majorEastAsia" w:hAnsi="Calibri Light"/>
-          <w:sz w:val="22"/>
-          <w:szCs w:val="26"/>
-          <w:lang w:eastAsia="en-US"/>
-        </w:rPr>
-      </w:pPr>
+      <w:bookmarkEnd w:id="3"/>
+    </w:p>
+    <w:p>
+      <w:pPr>
+        <w:rPr>
+          <w:rFonts w:ascii="Calibri Light" w:eastAsiaTheme="majorEastAsia" w:hAnsi="Calibri Light"/>
+          <w:sz w:val="22"/>
+          <w:szCs w:val="26"/>
+          <w:lang w:eastAsia="en-US"/>
+        </w:rPr>
+      </w:pPr>
+      <w:proofErr w:type="spellStart"/>
       <w:r>
         <w:rPr>
           <w:rFonts w:ascii="Calibri Light" w:eastAsiaTheme="majorEastAsia" w:hAnsi="Calibri Light"/>
@@ -2439,6 +2612,7 @@
         </w:rPr>
         <w:t>MotherBot</w:t>
       </w:r>
+      <w:proofErr w:type="spellEnd"/>
       <w:r>
         <w:rPr>
           <w:rFonts w:ascii="Calibri Light" w:eastAsiaTheme="majorEastAsia" w:hAnsi="Calibri Light"/>
@@ -2612,14 +2786,14 @@
           <w:sz w:val="24"/>
         </w:rPr>
       </w:pPr>
-      <w:bookmarkStart w:id="3" w:name="_Toc488084032"/>
+      <w:bookmarkStart w:id="4" w:name="_Toc488084032"/>
       <w:r>
         <w:rPr>
           <w:rFonts w:eastAsiaTheme="majorEastAsia"/>
         </w:rPr>
         <w:t>Uniqueness</w:t>
       </w:r>
-      <w:bookmarkEnd w:id="3"/>
+      <w:bookmarkEnd w:id="4"/>
     </w:p>
     <w:p>
       <w:pPr>
@@ -2777,14 +2951,14 @@
           <w:rFonts w:eastAsia="Times New Roman"/>
         </w:rPr>
       </w:pPr>
-      <w:bookmarkStart w:id="4" w:name="_Toc488084033"/>
+      <w:bookmarkStart w:id="5" w:name="_Toc488084033"/>
       <w:r>
         <w:rPr>
           <w:rFonts w:eastAsia="Times New Roman"/>
         </w:rPr>
         <w:t>Design Components</w:t>
       </w:r>
-      <w:bookmarkEnd w:id="4"/>
+      <w:bookmarkEnd w:id="5"/>
     </w:p>
     <w:p>
       <w:pPr>
@@ -2804,6 +2978,7 @@
         </w:rPr>
         <w:t xml:space="preserve">There are 3 main functional aspects to </w:t>
       </w:r>
+      <w:proofErr w:type="spellStart"/>
       <w:r>
         <w:rPr>
           <w:rFonts w:ascii="Calibri Light" w:eastAsiaTheme="majorEastAsia" w:hAnsi="Calibri Light"/>
@@ -2814,6 +2989,7 @@
         </w:rPr>
         <w:t>MotherBot</w:t>
       </w:r>
+      <w:proofErr w:type="spellEnd"/>
       <w:r>
         <w:rPr>
           <w:rFonts w:ascii="Calibri Light" w:eastAsiaTheme="majorEastAsia" w:hAnsi="Calibri Light"/>
@@ -2932,11 +3108,11 @@
       <w:pPr>
         <w:pStyle w:val="Heading2"/>
       </w:pPr>
-      <w:bookmarkStart w:id="5" w:name="_Toc488084034"/>
+      <w:bookmarkStart w:id="6" w:name="_Toc488084034"/>
       <w:r>
         <w:t>Intents</w:t>
       </w:r>
-      <w:bookmarkEnd w:id="5"/>
+      <w:bookmarkEnd w:id="6"/>
     </w:p>
     <w:p>
       <w:pPr>
@@ -3058,11 +3234,11 @@
       <w:pPr>
         <w:pStyle w:val="Heading2"/>
       </w:pPr>
-      <w:bookmarkStart w:id="6" w:name="_Toc488084035"/>
+      <w:bookmarkStart w:id="7" w:name="_Toc488084035"/>
       <w:r>
         <w:t>Slots</w:t>
       </w:r>
-      <w:bookmarkEnd w:id="6"/>
+      <w:bookmarkEnd w:id="7"/>
     </w:p>
     <w:p>
       <w:pPr>
@@ -3078,6 +3254,7 @@
           <w:lang w:eastAsia="en-US"/>
         </w:rPr>
       </w:pPr>
+      <w:proofErr w:type="spellStart"/>
       <w:r>
         <w:rPr>
           <w:rFonts w:ascii="Calibri Light" w:eastAsiaTheme="majorEastAsia" w:hAnsi="Calibri Light"/>
@@ -3087,6 +3264,7 @@
         </w:rPr>
         <w:t>MeetAFriend</w:t>
       </w:r>
+      <w:proofErr w:type="spellEnd"/>
     </w:p>
     <w:p>
       <w:pPr>
@@ -3102,6 +3280,7 @@
           <w:lang w:eastAsia="en-US"/>
         </w:rPr>
       </w:pPr>
+      <w:proofErr w:type="spellStart"/>
       <w:r>
         <w:rPr>
           <w:rFonts w:ascii="Calibri Light" w:eastAsiaTheme="majorEastAsia" w:hAnsi="Calibri Light"/>
@@ -3111,6 +3290,7 @@
         </w:rPr>
         <w:t>FriendInfo</w:t>
       </w:r>
+      <w:proofErr w:type="spellEnd"/>
     </w:p>
     <w:p>
       <w:pPr>
@@ -3126,6 +3306,7 @@
           <w:lang w:eastAsia="en-US"/>
         </w:rPr>
       </w:pPr>
+      <w:proofErr w:type="spellStart"/>
       <w:r>
         <w:rPr>
           <w:rFonts w:ascii="Calibri Light" w:eastAsiaTheme="majorEastAsia" w:hAnsi="Calibri Light"/>
@@ -3153,6 +3334,7 @@
         </w:rPr>
         <w:t>all</w:t>
       </w:r>
+      <w:proofErr w:type="spellEnd"/>
       <w:r>
         <w:rPr>
           <w:rFonts w:ascii="Calibri Light" w:eastAsiaTheme="majorEastAsia" w:hAnsi="Calibri Light"/>
@@ -3177,6 +3359,7 @@
           <w:lang w:eastAsia="en-US"/>
         </w:rPr>
       </w:pPr>
+      <w:proofErr w:type="spellStart"/>
       <w:r>
         <w:rPr>
           <w:rFonts w:ascii="Calibri Light" w:eastAsiaTheme="majorEastAsia" w:hAnsi="Calibri Light"/>
@@ -3186,6 +3369,7 @@
         </w:rPr>
         <w:t>WhoCall</w:t>
       </w:r>
+      <w:proofErr w:type="spellEnd"/>
     </w:p>
     <w:p>
       <w:pPr>
@@ -3198,6 +3382,7 @@
           <w:lang w:eastAsia="en-US"/>
         </w:rPr>
       </w:pPr>
+      <w:proofErr w:type="spellStart"/>
       <w:r>
         <w:rPr>
           <w:rFonts w:ascii="Calibri Light" w:eastAsiaTheme="majorEastAsia" w:hAnsi="Calibri Light"/>
@@ -3207,6 +3392,7 @@
         </w:rPr>
         <w:t>CanIGoTo</w:t>
       </w:r>
+      <w:proofErr w:type="spellEnd"/>
       <w:r>
         <w:rPr>
           <w:rFonts w:ascii="Calibri Light" w:eastAsiaTheme="majorEastAsia" w:hAnsi="Calibri Light"/>
@@ -3228,6 +3414,7 @@
           <w:lang w:eastAsia="en-US"/>
         </w:rPr>
       </w:pPr>
+      <w:proofErr w:type="spellStart"/>
       <w:r>
         <w:rPr>
           <w:rFonts w:ascii="Calibri Light" w:eastAsiaTheme="majorEastAsia" w:hAnsi="Calibri Light"/>
@@ -3236,7 +3423,17 @@
           <w:lang w:eastAsia="en-US"/>
         </w:rPr>
         <w:lastRenderedPageBreak/>
-        <w:t xml:space="preserve">ApprovedFriendsHome - </w:t>
+        <w:t>ApprovedFriendsHome</w:t>
+      </w:r>
+      <w:proofErr w:type="spellEnd"/>
+      <w:r>
+        <w:rPr>
+          <w:rFonts w:ascii="Calibri Light" w:eastAsiaTheme="majorEastAsia" w:hAnsi="Calibri Light"/>
+          <w:sz w:val="22"/>
+          <w:szCs w:val="26"/>
+          <w:lang w:eastAsia="en-US"/>
+        </w:rPr>
+        <w:t xml:space="preserve"> - </w:t>
       </w:r>
       <w:r>
         <w:rPr>
@@ -3247,14 +3444,25 @@
         </w:rPr>
         <w:t xml:space="preserve">Available </w:t>
       </w:r>
-      <w:r>
-        <w:rPr>
-          <w:rFonts w:ascii="Calibri Light" w:eastAsiaTheme="majorEastAsia" w:hAnsi="Calibri Light"/>
-          <w:sz w:val="22"/>
-          <w:szCs w:val="26"/>
-          <w:lang w:eastAsia="en-US"/>
-        </w:rPr>
-        <w:t xml:space="preserve">approved </w:t>
+      <w:proofErr w:type="gramStart"/>
+      <w:r>
+        <w:rPr>
+          <w:rFonts w:ascii="Calibri Light" w:eastAsiaTheme="majorEastAsia" w:hAnsi="Calibri Light"/>
+          <w:sz w:val="22"/>
+          <w:szCs w:val="26"/>
+          <w:lang w:eastAsia="en-US"/>
+        </w:rPr>
+        <w:t>approved</w:t>
+      </w:r>
+      <w:proofErr w:type="gramEnd"/>
+      <w:r>
+        <w:rPr>
+          <w:rFonts w:ascii="Calibri Light" w:eastAsiaTheme="majorEastAsia" w:hAnsi="Calibri Light"/>
+          <w:sz w:val="22"/>
+          <w:szCs w:val="26"/>
+          <w:lang w:eastAsia="en-US"/>
+        </w:rPr>
+        <w:t xml:space="preserve"> </w:t>
       </w:r>
       <w:r>
         <w:rPr>
@@ -3289,14 +3497,25 @@
           <w:lang w:eastAsia="en-US"/>
         </w:rPr>
       </w:pPr>
-      <w:r>
-        <w:rPr>
-          <w:rFonts w:ascii="Calibri Light" w:eastAsiaTheme="majorEastAsia" w:hAnsi="Calibri Light"/>
-          <w:sz w:val="22"/>
-          <w:szCs w:val="26"/>
-          <w:lang w:eastAsia="en-US"/>
-        </w:rPr>
-        <w:t>ApprovedPublicPlaces – Pool Club, Library, Bowling, Mall</w:t>
+      <w:proofErr w:type="spellStart"/>
+      <w:r>
+        <w:rPr>
+          <w:rFonts w:ascii="Calibri Light" w:eastAsiaTheme="majorEastAsia" w:hAnsi="Calibri Light"/>
+          <w:sz w:val="22"/>
+          <w:szCs w:val="26"/>
+          <w:lang w:eastAsia="en-US"/>
+        </w:rPr>
+        <w:t>ApprovedPublicPlaces</w:t>
+      </w:r>
+      <w:proofErr w:type="spellEnd"/>
+      <w:r>
+        <w:rPr>
+          <w:rFonts w:ascii="Calibri Light" w:eastAsiaTheme="majorEastAsia" w:hAnsi="Calibri Light"/>
+          <w:sz w:val="22"/>
+          <w:szCs w:val="26"/>
+          <w:lang w:eastAsia="en-US"/>
+        </w:rPr>
+        <w:t xml:space="preserve"> – Pool Club, Library, Bowling, Mall</w:t>
       </w:r>
     </w:p>
     <w:p>
@@ -3313,14 +3532,25 @@
           <w:lang w:eastAsia="en-US"/>
         </w:rPr>
       </w:pPr>
-      <w:r>
-        <w:rPr>
-          <w:rFonts w:ascii="Calibri Light" w:eastAsiaTheme="majorEastAsia" w:hAnsi="Calibri Light"/>
-          <w:sz w:val="22"/>
-          <w:szCs w:val="26"/>
-          <w:lang w:eastAsia="en-US"/>
-        </w:rPr>
-        <w:t>CanISee:</w:t>
+      <w:proofErr w:type="spellStart"/>
+      <w:r>
+        <w:rPr>
+          <w:rFonts w:ascii="Calibri Light" w:eastAsiaTheme="majorEastAsia" w:hAnsi="Calibri Light"/>
+          <w:sz w:val="22"/>
+          <w:szCs w:val="26"/>
+          <w:lang w:eastAsia="en-US"/>
+        </w:rPr>
+        <w:t>CanISee</w:t>
+      </w:r>
+      <w:proofErr w:type="spellEnd"/>
+      <w:r>
+        <w:rPr>
+          <w:rFonts w:ascii="Calibri Light" w:eastAsiaTheme="majorEastAsia" w:hAnsi="Calibri Light"/>
+          <w:sz w:val="22"/>
+          <w:szCs w:val="26"/>
+          <w:lang w:eastAsia="en-US"/>
+        </w:rPr>
+        <w:t>:</w:t>
       </w:r>
     </w:p>
     <w:p>
@@ -3429,29 +3659,69 @@
       <w:pPr>
         <w:pStyle w:val="Heading2"/>
       </w:pPr>
-      <w:bookmarkStart w:id="7" w:name="_Toc488084036"/>
+      <w:bookmarkStart w:id="8" w:name="_Toc488084036"/>
       <w:r>
         <w:t>Lambda</w:t>
       </w:r>
-      <w:bookmarkEnd w:id="7"/>
-    </w:p>
-    <w:p>
-      <w:pPr>
-        <w:rPr>
-          <w:rFonts w:ascii="Calibri Light" w:eastAsiaTheme="majorEastAsia" w:hAnsi="Calibri Light"/>
-          <w:sz w:val="22"/>
-          <w:szCs w:val="26"/>
-          <w:lang w:eastAsia="en-US"/>
-        </w:rPr>
-      </w:pPr>
-      <w:r>
-        <w:rPr>
-          <w:rFonts w:ascii="Calibri Light" w:eastAsiaTheme="majorEastAsia" w:hAnsi="Calibri Light"/>
-          <w:sz w:val="22"/>
-          <w:szCs w:val="26"/>
-          <w:lang w:eastAsia="en-US"/>
-        </w:rPr>
-        <w:t>Re-using some examples from other blueprints, the attached ’lex-motherbot-python.py’ can be used to create a Lambda function.  This function uses the lambda_handler to route functions based on the intent.</w:t>
+      <w:bookmarkEnd w:id="8"/>
+    </w:p>
+    <w:p>
+      <w:pPr>
+        <w:rPr>
+          <w:rFonts w:ascii="Calibri Light" w:eastAsiaTheme="majorEastAsia" w:hAnsi="Calibri Light"/>
+          <w:sz w:val="22"/>
+          <w:szCs w:val="26"/>
+          <w:lang w:eastAsia="en-US"/>
+        </w:rPr>
+      </w:pPr>
+      <w:r>
+        <w:rPr>
+          <w:rFonts w:ascii="Calibri Light" w:eastAsiaTheme="majorEastAsia" w:hAnsi="Calibri Light"/>
+          <w:sz w:val="22"/>
+          <w:szCs w:val="26"/>
+          <w:lang w:eastAsia="en-US"/>
+        </w:rPr>
+        <w:t xml:space="preserve">Re-using some examples from other blueprints, the </w:t>
+      </w:r>
+      <w:proofErr w:type="gramStart"/>
+      <w:r>
+        <w:rPr>
+          <w:rFonts w:ascii="Calibri Light" w:eastAsiaTheme="majorEastAsia" w:hAnsi="Calibri Light"/>
+          <w:sz w:val="22"/>
+          <w:szCs w:val="26"/>
+          <w:lang w:eastAsia="en-US"/>
+        </w:rPr>
+        <w:t>attached ’</w:t>
+      </w:r>
+      <w:proofErr w:type="gramEnd"/>
+      <w:r>
+        <w:rPr>
+          <w:rFonts w:ascii="Calibri Light" w:eastAsiaTheme="majorEastAsia" w:hAnsi="Calibri Light"/>
+          <w:sz w:val="22"/>
+          <w:szCs w:val="26"/>
+          <w:lang w:eastAsia="en-US"/>
+        </w:rPr>
+        <w:t xml:space="preserve">lex-motherbot-python.py’ can be used to create a Lambda function.  This function uses the </w:t>
+      </w:r>
+      <w:proofErr w:type="spellStart"/>
+      <w:r>
+        <w:rPr>
+          <w:rFonts w:ascii="Calibri Light" w:eastAsiaTheme="majorEastAsia" w:hAnsi="Calibri Light"/>
+          <w:sz w:val="22"/>
+          <w:szCs w:val="26"/>
+          <w:lang w:eastAsia="en-US"/>
+        </w:rPr>
+        <w:t>lambda_handler</w:t>
+      </w:r>
+      <w:proofErr w:type="spellEnd"/>
+      <w:r>
+        <w:rPr>
+          <w:rFonts w:ascii="Calibri Light" w:eastAsiaTheme="majorEastAsia" w:hAnsi="Calibri Light"/>
+          <w:sz w:val="22"/>
+          <w:szCs w:val="26"/>
+          <w:lang w:eastAsia="en-US"/>
+        </w:rPr>
+        <w:t xml:space="preserve"> to route functions based on the intent.</w:t>
       </w:r>
     </w:p>
     <w:p>
@@ -3502,14 +3772,25 @@
           <w:lang w:eastAsia="en-US"/>
         </w:rPr>
       </w:pPr>
-      <w:r>
-        <w:rPr>
-          <w:rFonts w:ascii="Calibri Light" w:eastAsiaTheme="majorEastAsia" w:hAnsi="Calibri Light"/>
-          <w:sz w:val="22"/>
-          <w:szCs w:val="26"/>
-          <w:lang w:eastAsia="en-US"/>
-        </w:rPr>
-        <w:t>lex-make-appointment</w:t>
+      <w:proofErr w:type="spellStart"/>
+      <w:r>
+        <w:rPr>
+          <w:rFonts w:ascii="Calibri Light" w:eastAsiaTheme="majorEastAsia" w:hAnsi="Calibri Light"/>
+          <w:sz w:val="22"/>
+          <w:szCs w:val="26"/>
+          <w:lang w:eastAsia="en-US"/>
+        </w:rPr>
+        <w:t>lex</w:t>
+      </w:r>
+      <w:proofErr w:type="spellEnd"/>
+      <w:r>
+        <w:rPr>
+          <w:rFonts w:ascii="Calibri Light" w:eastAsiaTheme="majorEastAsia" w:hAnsi="Calibri Light"/>
+          <w:sz w:val="22"/>
+          <w:szCs w:val="26"/>
+          <w:lang w:eastAsia="en-US"/>
+        </w:rPr>
+        <w:t>-make-appointment</w:t>
       </w:r>
     </w:p>
     <w:p>
@@ -3592,6 +3873,7 @@
         </w:rPr>
         <w:t xml:space="preserve"> </w:t>
       </w:r>
+      <w:proofErr w:type="spellStart"/>
       <w:r>
         <w:rPr>
           <w:rFonts w:ascii="Calibri Light" w:eastAsiaTheme="majorEastAsia" w:hAnsi="Calibri Light"/>
@@ -3601,6 +3883,7 @@
         </w:rPr>
         <w:t>motherbot</w:t>
       </w:r>
+      <w:proofErr w:type="spellEnd"/>
       <w:r>
         <w:rPr>
           <w:rFonts w:ascii="Calibri Light" w:eastAsiaTheme="majorEastAsia" w:hAnsi="Calibri Light"/>
@@ -3635,11 +3918,47 @@
           <w:lang w:eastAsia="en-US"/>
         </w:rPr>
       </w:pPr>
-      <w:r>
-        <w:rPr>
-          <w:lang w:eastAsia="en-US"/>
-        </w:rPr>
-        <w:t>def lambda_handler(event, context):</w:t>
+      <w:proofErr w:type="spellStart"/>
+      <w:r>
+        <w:rPr>
+          <w:lang w:eastAsia="en-US"/>
+        </w:rPr>
+        <w:t>def</w:t>
+      </w:r>
+      <w:proofErr w:type="spellEnd"/>
+      <w:r>
+        <w:rPr>
+          <w:lang w:eastAsia="en-US"/>
+        </w:rPr>
+        <w:t xml:space="preserve"> </w:t>
+      </w:r>
+      <w:proofErr w:type="spellStart"/>
+      <w:r>
+        <w:rPr>
+          <w:lang w:eastAsia="en-US"/>
+        </w:rPr>
+        <w:t>lambda_</w:t>
+      </w:r>
+      <w:proofErr w:type="gramStart"/>
+      <w:r>
+        <w:rPr>
+          <w:lang w:eastAsia="en-US"/>
+        </w:rPr>
+        <w:t>handler</w:t>
+      </w:r>
+      <w:proofErr w:type="spellEnd"/>
+      <w:r>
+        <w:rPr>
+          <w:lang w:eastAsia="en-US"/>
+        </w:rPr>
+        <w:t>(</w:t>
+      </w:r>
+      <w:proofErr w:type="gramEnd"/>
+      <w:r>
+        <w:rPr>
+          <w:lang w:eastAsia="en-US"/>
+        </w:rPr>
+        <w:t>event, context):</w:t>
       </w:r>
     </w:p>
     <w:p>
@@ -3709,7 +4028,21 @@
         <w:rPr>
           <w:lang w:eastAsia="en-US"/>
         </w:rPr>
-        <w:t xml:space="preserve">    # By default, treat the user request as coming from the America/New_York time zone.</w:t>
+        <w:t xml:space="preserve">    # By default, treat the user request as coming from the America/</w:t>
+      </w:r>
+      <w:proofErr w:type="spellStart"/>
+      <w:r>
+        <w:rPr>
+          <w:lang w:eastAsia="en-US"/>
+        </w:rPr>
+        <w:t>New_York</w:t>
+      </w:r>
+      <w:proofErr w:type="spellEnd"/>
+      <w:r>
+        <w:rPr>
+          <w:lang w:eastAsia="en-US"/>
+        </w:rPr>
+        <w:t xml:space="preserve"> time zone.</w:t>
       </w:r>
     </w:p>
     <w:p>
@@ -3723,7 +4056,37 @@
         <w:rPr>
           <w:lang w:eastAsia="en-US"/>
         </w:rPr>
-        <w:t xml:space="preserve">    os.environ['TZ'] = 'America/New_York'</w:t>
+        <w:t xml:space="preserve">    </w:t>
+      </w:r>
+      <w:proofErr w:type="spellStart"/>
+      <w:proofErr w:type="gramStart"/>
+      <w:r>
+        <w:rPr>
+          <w:lang w:eastAsia="en-US"/>
+        </w:rPr>
+        <w:t>os.environ</w:t>
+      </w:r>
+      <w:proofErr w:type="spellEnd"/>
+      <w:proofErr w:type="gramEnd"/>
+      <w:r>
+        <w:rPr>
+          <w:lang w:eastAsia="en-US"/>
+        </w:rPr>
+        <w:t>['TZ'] = 'America/</w:t>
+      </w:r>
+      <w:proofErr w:type="spellStart"/>
+      <w:r>
+        <w:rPr>
+          <w:lang w:eastAsia="en-US"/>
+        </w:rPr>
+        <w:t>New_York</w:t>
+      </w:r>
+      <w:proofErr w:type="spellEnd"/>
+      <w:r>
+        <w:rPr>
+          <w:lang w:eastAsia="en-US"/>
+        </w:rPr>
+        <w:t>'</w:t>
       </w:r>
     </w:p>
     <w:p>
@@ -3737,7 +4100,23 @@
         <w:rPr>
           <w:lang w:eastAsia="en-US"/>
         </w:rPr>
-        <w:t xml:space="preserve">    time.tzset()</w:t>
+        <w:t xml:space="preserve">    </w:t>
+      </w:r>
+      <w:proofErr w:type="spellStart"/>
+      <w:proofErr w:type="gramStart"/>
+      <w:r>
+        <w:rPr>
+          <w:lang w:eastAsia="en-US"/>
+        </w:rPr>
+        <w:t>time.tzset</w:t>
+      </w:r>
+      <w:proofErr w:type="spellEnd"/>
+      <w:proofErr w:type="gramEnd"/>
+      <w:r>
+        <w:rPr>
+          <w:lang w:eastAsia="en-US"/>
+        </w:rPr>
+        <w:t>()</w:t>
       </w:r>
     </w:p>
     <w:p>
@@ -3751,7 +4130,35 @@
         <w:rPr>
           <w:lang w:eastAsia="en-US"/>
         </w:rPr>
-        <w:t xml:space="preserve">    logger.debug('event.bot.name={}'.format(event['bot']['name']))</w:t>
+        <w:t xml:space="preserve">    </w:t>
+      </w:r>
+      <w:proofErr w:type="spellStart"/>
+      <w:r>
+        <w:rPr>
+          <w:lang w:eastAsia="en-US"/>
+        </w:rPr>
+        <w:t>logger.debug</w:t>
+      </w:r>
+      <w:proofErr w:type="spellEnd"/>
+      <w:r>
+        <w:rPr>
+          <w:lang w:eastAsia="en-US"/>
+        </w:rPr>
+        <w:t>('event.bot.name={}</w:t>
+      </w:r>
+      <w:proofErr w:type="gramStart"/>
+      <w:r>
+        <w:rPr>
+          <w:lang w:eastAsia="en-US"/>
+        </w:rPr>
+        <w:t>'.format</w:t>
+      </w:r>
+      <w:proofErr w:type="gramEnd"/>
+      <w:r>
+        <w:rPr>
+          <w:lang w:eastAsia="en-US"/>
+        </w:rPr>
+        <w:t>(event['bot']['name']))</w:t>
       </w:r>
     </w:p>
     <w:p>
@@ -3814,6 +4221,7 @@
                 <w:lang w:eastAsia="en-US"/>
               </w:rPr>
             </w:pPr>
+            <w:proofErr w:type="spellStart"/>
             <w:r>
               <w:rPr>
                 <w:b/>
@@ -3821,6 +4229,7 @@
               </w:rPr>
               <w:t>elicit_slot</w:t>
             </w:r>
+            <w:proofErr w:type="spellEnd"/>
           </w:p>
           <w:p>
             <w:pPr>
@@ -3835,6 +4244,7 @@
                 <w:lang w:eastAsia="en-US"/>
               </w:rPr>
             </w:pPr>
+            <w:proofErr w:type="spellStart"/>
             <w:r>
               <w:rPr>
                 <w:b/>
@@ -3842,6 +4252,7 @@
               </w:rPr>
               <w:t>confirm_intent</w:t>
             </w:r>
+            <w:proofErr w:type="spellEnd"/>
           </w:p>
           <w:p>
             <w:pPr>
@@ -3898,6 +4309,7 @@
                 <w:lang w:eastAsia="en-US"/>
               </w:rPr>
             </w:pPr>
+            <w:proofErr w:type="spellStart"/>
             <w:r>
               <w:rPr>
                 <w:b/>
@@ -3905,6 +4317,7 @@
               </w:rPr>
               <w:t>build_response_card</w:t>
             </w:r>
+            <w:proofErr w:type="spellEnd"/>
           </w:p>
           <w:p>
             <w:pPr>
@@ -3919,6 +4332,7 @@
                 <w:lang w:eastAsia="en-US"/>
               </w:rPr>
             </w:pPr>
+            <w:proofErr w:type="spellStart"/>
             <w:r>
               <w:rPr>
                 <w:b/>
@@ -3926,6 +4340,7 @@
               </w:rPr>
               <w:t>parse_int</w:t>
             </w:r>
+            <w:proofErr w:type="spellEnd"/>
           </w:p>
           <w:p>
             <w:pPr>
@@ -3940,6 +4355,7 @@
                 <w:lang w:eastAsia="en-US"/>
               </w:rPr>
             </w:pPr>
+            <w:proofErr w:type="spellStart"/>
             <w:r>
               <w:rPr>
                 <w:b/>
@@ -3947,6 +4363,7 @@
               </w:rPr>
               <w:t>try_ex</w:t>
             </w:r>
+            <w:proofErr w:type="spellEnd"/>
           </w:p>
         </w:tc>
         <w:tc>
@@ -3966,6 +4383,7 @@
                 <w:lang w:eastAsia="en-US"/>
               </w:rPr>
             </w:pPr>
+            <w:proofErr w:type="spellStart"/>
             <w:r>
               <w:rPr>
                 <w:b/>
@@ -3973,6 +4391,7 @@
               </w:rPr>
               <w:t>increment_time_by_thirty_mins</w:t>
             </w:r>
+            <w:proofErr w:type="spellEnd"/>
           </w:p>
           <w:p>
             <w:pPr>
@@ -3987,6 +4406,7 @@
                 <w:lang w:eastAsia="en-US"/>
               </w:rPr>
             </w:pPr>
+            <w:proofErr w:type="spellStart"/>
             <w:r>
               <w:rPr>
                 <w:b/>
@@ -3994,6 +4414,7 @@
               </w:rPr>
               <w:t>get_random_int</w:t>
             </w:r>
+            <w:proofErr w:type="spellEnd"/>
           </w:p>
           <w:p>
             <w:pPr>
@@ -4008,6 +4429,7 @@
                 <w:lang w:eastAsia="en-US"/>
               </w:rPr>
             </w:pPr>
+            <w:proofErr w:type="spellStart"/>
             <w:r>
               <w:rPr>
                 <w:b/>
@@ -4015,6 +4437,7 @@
               </w:rPr>
               <w:t>get_availabilities</w:t>
             </w:r>
+            <w:proofErr w:type="spellEnd"/>
           </w:p>
           <w:p>
             <w:pPr>
@@ -4029,6 +4452,7 @@
                 <w:lang w:eastAsia="en-US"/>
               </w:rPr>
             </w:pPr>
+            <w:proofErr w:type="spellStart"/>
             <w:r>
               <w:rPr>
                 <w:b/>
@@ -4036,6 +4460,7 @@
               </w:rPr>
               <w:t>isvalid_date</w:t>
             </w:r>
+            <w:proofErr w:type="spellEnd"/>
           </w:p>
           <w:p>
             <w:pPr>
@@ -4050,6 +4475,7 @@
                 <w:lang w:eastAsia="en-US"/>
               </w:rPr>
             </w:pPr>
+            <w:proofErr w:type="spellStart"/>
             <w:r>
               <w:rPr>
                 <w:b/>
@@ -4057,6 +4483,7 @@
               </w:rPr>
               <w:t>is_available</w:t>
             </w:r>
+            <w:proofErr w:type="spellEnd"/>
           </w:p>
           <w:p>
             <w:pPr>
@@ -4071,6 +4498,7 @@
                 <w:lang w:eastAsia="en-US"/>
               </w:rPr>
             </w:pPr>
+            <w:proofErr w:type="spellStart"/>
             <w:r>
               <w:rPr>
                 <w:b/>
@@ -4078,6 +4506,7 @@
               </w:rPr>
               <w:t>get_duration</w:t>
             </w:r>
+            <w:proofErr w:type="spellEnd"/>
           </w:p>
           <w:p>
             <w:pPr>
@@ -4092,6 +4521,7 @@
                 <w:lang w:eastAsia="en-US"/>
               </w:rPr>
             </w:pPr>
+            <w:proofErr w:type="spellStart"/>
             <w:r>
               <w:rPr>
                 <w:b/>
@@ -4099,6 +4529,7 @@
               </w:rPr>
               <w:t>get_availabilities_for_duration</w:t>
             </w:r>
+            <w:proofErr w:type="spellEnd"/>
           </w:p>
         </w:tc>
         <w:tc>
@@ -4118,6 +4549,7 @@
                 <w:lang w:eastAsia="en-US"/>
               </w:rPr>
             </w:pPr>
+            <w:proofErr w:type="spellStart"/>
             <w:r>
               <w:rPr>
                 <w:b/>
@@ -4125,6 +4557,7 @@
               </w:rPr>
               <w:t>build_validation_result</w:t>
             </w:r>
+            <w:proofErr w:type="spellEnd"/>
           </w:p>
           <w:p>
             <w:pPr>
@@ -4139,6 +4572,7 @@
                 <w:lang w:eastAsia="en-US"/>
               </w:rPr>
             </w:pPr>
+            <w:proofErr w:type="spellStart"/>
             <w:r>
               <w:rPr>
                 <w:b/>
@@ -4146,6 +4580,7 @@
               </w:rPr>
               <w:t>validate_book_appointment</w:t>
             </w:r>
+            <w:proofErr w:type="spellEnd"/>
           </w:p>
           <w:p>
             <w:pPr>
@@ -4160,6 +4595,7 @@
                 <w:lang w:eastAsia="en-US"/>
               </w:rPr>
             </w:pPr>
+            <w:proofErr w:type="spellStart"/>
             <w:r>
               <w:rPr>
                 <w:b/>
@@ -4167,6 +4603,7 @@
               </w:rPr>
               <w:t>build_time_output_string</w:t>
             </w:r>
+            <w:proofErr w:type="spellEnd"/>
           </w:p>
           <w:p>
             <w:pPr>
@@ -4181,6 +4618,7 @@
                 <w:lang w:eastAsia="en-US"/>
               </w:rPr>
             </w:pPr>
+            <w:proofErr w:type="spellStart"/>
             <w:r>
               <w:rPr>
                 <w:b/>
@@ -4188,6 +4626,7 @@
               </w:rPr>
               <w:t>build_available_time_string</w:t>
             </w:r>
+            <w:proofErr w:type="spellEnd"/>
           </w:p>
           <w:p>
             <w:pPr>
@@ -4202,6 +4641,7 @@
                 <w:lang w:eastAsia="en-US"/>
               </w:rPr>
             </w:pPr>
+            <w:proofErr w:type="spellStart"/>
             <w:r>
               <w:rPr>
                 <w:b/>
@@ -4209,6 +4649,7 @@
               </w:rPr>
               <w:t>build_options</w:t>
             </w:r>
+            <w:proofErr w:type="spellEnd"/>
           </w:p>
           <w:p>
             <w:pPr>
@@ -4223,6 +4664,7 @@
                 <w:lang w:eastAsia="en-US"/>
               </w:rPr>
             </w:pPr>
+            <w:proofErr w:type="spellStart"/>
             <w:r>
               <w:rPr>
                 <w:b/>
@@ -4230,6 +4672,7 @@
               </w:rPr>
               <w:t>make_appointment</w:t>
             </w:r>
+            <w:proofErr w:type="spellEnd"/>
           </w:p>
           <w:p>
             <w:pPr>
@@ -4265,6 +4708,7 @@
                 <w:lang w:eastAsia="en-US"/>
               </w:rPr>
             </w:pPr>
+            <w:proofErr w:type="spellStart"/>
             <w:r>
               <w:rPr>
                 <w:b/>
@@ -4272,6 +4716,7 @@
               </w:rPr>
               <w:t>lambda_handler</w:t>
             </w:r>
+            <w:proofErr w:type="spellEnd"/>
           </w:p>
         </w:tc>
       </w:tr>
@@ -4299,14 +4744,14 @@
           <w:rFonts w:eastAsia="Times New Roman"/>
         </w:rPr>
       </w:pPr>
-      <w:bookmarkStart w:id="8" w:name="_Toc488084038"/>
+      <w:bookmarkStart w:id="9" w:name="_Toc488084038"/>
       <w:r>
         <w:rPr>
           <w:rFonts w:eastAsia="Times New Roman"/>
         </w:rPr>
         <w:t>Entry Requirements</w:t>
       </w:r>
-      <w:bookmarkEnd w:id="8"/>
+      <w:bookmarkEnd w:id="9"/>
     </w:p>
     <w:p>
       <w:pPr>
@@ -4384,7 +4829,27 @@
           <w:szCs w:val="26"/>
           <w:lang w:eastAsia="en-US"/>
         </w:rPr>
-        <w:t xml:space="preserve"> repository publicly or privately through GitHub or BitBucket with testing@devpost.com. </w:t>
+        <w:t xml:space="preserve"> repository publicly or privately through GitHub or </w:t>
+      </w:r>
+      <w:proofErr w:type="spellStart"/>
+      <w:r>
+        <w:rPr>
+          <w:rFonts w:ascii="Calibri Light" w:eastAsiaTheme="majorEastAsia" w:hAnsi="Calibri Light"/>
+          <w:sz w:val="22"/>
+          <w:szCs w:val="26"/>
+          <w:lang w:eastAsia="en-US"/>
+        </w:rPr>
+        <w:t>BitBucket</w:t>
+      </w:r>
+      <w:proofErr w:type="spellEnd"/>
+      <w:r>
+        <w:rPr>
+          <w:rFonts w:ascii="Calibri Light" w:eastAsiaTheme="majorEastAsia" w:hAnsi="Calibri Light"/>
+          <w:sz w:val="22"/>
+          <w:szCs w:val="26"/>
+          <w:lang w:eastAsia="en-US"/>
+        </w:rPr>
+        <w:t xml:space="preserve"> with testing@devpost.com. </w:t>
       </w:r>
     </w:p>
     <w:p>
@@ -4551,7 +5016,27 @@
           <w:szCs w:val="26"/>
           <w:lang w:eastAsia="en-US"/>
         </w:rPr>
-        <w:t>on Devpost.</w:t>
+        <w:t xml:space="preserve">on </w:t>
+      </w:r>
+      <w:proofErr w:type="spellStart"/>
+      <w:r>
+        <w:rPr>
+          <w:rFonts w:ascii="Calibri Light" w:eastAsiaTheme="majorEastAsia" w:hAnsi="Calibri Light"/>
+          <w:sz w:val="22"/>
+          <w:szCs w:val="26"/>
+          <w:lang w:eastAsia="en-US"/>
+        </w:rPr>
+        <w:t>Devpost</w:t>
+      </w:r>
+      <w:proofErr w:type="spellEnd"/>
+      <w:r>
+        <w:rPr>
+          <w:rFonts w:ascii="Calibri Light" w:eastAsiaTheme="majorEastAsia" w:hAnsi="Calibri Light"/>
+          <w:sz w:val="22"/>
+          <w:szCs w:val="26"/>
+          <w:lang w:eastAsia="en-US"/>
+        </w:rPr>
+        <w:t>.</w:t>
       </w:r>
     </w:p>
     <w:p/>
@@ -4559,12 +5044,12 @@
       <w:pPr>
         <w:pStyle w:val="Heading2"/>
       </w:pPr>
-      <w:bookmarkStart w:id="9" w:name="_Toc488084039"/>
+      <w:bookmarkStart w:id="10" w:name="_Toc488084039"/>
       <w:r>
         <w:lastRenderedPageBreak/>
         <w:t>Demo Video</w:t>
       </w:r>
-      <w:bookmarkEnd w:id="9"/>
+      <w:bookmarkEnd w:id="10"/>
     </w:p>
     <w:p>
       <w:pPr>
@@ -4596,8 +5081,6 @@
           <w:lang w:eastAsia="en-US"/>
         </w:rPr>
       </w:pPr>
-      <w:bookmarkStart w:id="10" w:name="_GoBack"/>
-      <w:bookmarkEnd w:id="10"/>
     </w:p>
     <w:p>
       <w:pPr>
@@ -4717,7 +5200,27 @@
           <w:szCs w:val="26"/>
           <w:lang w:eastAsia="en-US"/>
         </w:rPr>
-        <w:t>This document will serve as the Text Description of MotherBot, the Challenge and the Submission</w:t>
+        <w:t xml:space="preserve">This document will serve as the Text Description of </w:t>
+      </w:r>
+      <w:proofErr w:type="spellStart"/>
+      <w:r>
+        <w:rPr>
+          <w:rFonts w:ascii="Calibri Light" w:eastAsiaTheme="majorEastAsia" w:hAnsi="Calibri Light"/>
+          <w:sz w:val="22"/>
+          <w:szCs w:val="26"/>
+          <w:lang w:eastAsia="en-US"/>
+        </w:rPr>
+        <w:t>MotherBot</w:t>
+      </w:r>
+      <w:proofErr w:type="spellEnd"/>
+      <w:r>
+        <w:rPr>
+          <w:rFonts w:ascii="Calibri Light" w:eastAsiaTheme="majorEastAsia" w:hAnsi="Calibri Light"/>
+          <w:sz w:val="22"/>
+          <w:szCs w:val="26"/>
+          <w:lang w:eastAsia="en-US"/>
+        </w:rPr>
+        <w:t>, the Challenge and the Submission</w:t>
       </w:r>
       <w:r>
         <w:rPr>
@@ -4744,8 +5247,13 @@
         <w:pStyle w:val="Heading2"/>
       </w:pPr>
       <w:bookmarkStart w:id="15" w:name="_Toc488084044"/>
-      <w:r>
-        <w:t>Devpost Submission</w:t>
+      <w:proofErr w:type="spellStart"/>
+      <w:r>
+        <w:t>Devpost</w:t>
+      </w:r>
+      <w:proofErr w:type="spellEnd"/>
+      <w:r>
+        <w:t xml:space="preserve"> Submission</w:t>
       </w:r>
       <w:bookmarkEnd w:id="15"/>
     </w:p>
@@ -4860,7 +5368,7 @@
         <w:sz w:val="17"/>
         <w:szCs w:val="17"/>
       </w:rPr>
-      <w:t>5</w:t>
+      <w:t>3</w:t>
     </w:r>
     <w:r>
       <w:rPr>
@@ -5170,7 +5678,29 @@
         <w:szCs w:val="26"/>
         <w:lang w:eastAsia="en-US"/>
       </w:rPr>
-      <w:t>AWS Chatbot Challenge</w:t>
+      <w:t xml:space="preserve">AWS </w:t>
+    </w:r>
+    <w:proofErr w:type="spellStart"/>
+    <w:r>
+      <w:rPr>
+        <w:rFonts w:ascii="Calibri Light" w:eastAsiaTheme="majorEastAsia" w:hAnsi="Calibri Light"/>
+        <w:b/>
+        <w:sz w:val="28"/>
+        <w:szCs w:val="26"/>
+        <w:lang w:eastAsia="en-US"/>
+      </w:rPr>
+      <w:t>Chatbot</w:t>
+    </w:r>
+    <w:proofErr w:type="spellEnd"/>
+    <w:r>
+      <w:rPr>
+        <w:rFonts w:ascii="Calibri Light" w:eastAsiaTheme="majorEastAsia" w:hAnsi="Calibri Light"/>
+        <w:b/>
+        <w:sz w:val="28"/>
+        <w:szCs w:val="26"/>
+        <w:lang w:eastAsia="en-US"/>
+      </w:rPr>
+      <w:t xml:space="preserve"> Challenge</w:t>
     </w:r>
   </w:p>
 </w:hdr>
@@ -8171,7 +8701,7 @@
 </file>
 
 <file path=customXml/itemProps1.xml><?xml version="1.0" encoding="utf-8"?>
-<ds:datastoreItem xmlns:ds="http://schemas.openxmlformats.org/officeDocument/2006/customXml" ds:itemID="{2347BED3-C99D-4D44-AEBF-A1929B7501BE}">
+<ds:datastoreItem xmlns:ds="http://schemas.openxmlformats.org/officeDocument/2006/customXml" ds:itemID="{30446B16-3EA7-4F22-B08C-35AFD6986A20}">
   <ds:schemaRefs>
     <ds:schemaRef ds:uri="http://schemas.openxmlformats.org/officeDocument/2006/bibliography"/>
   </ds:schemaRefs>

</xml_diff>

<commit_message>
Update Lambda - Python script
</commit_message>
<xml_diff>
--- a/AWS Botnet.docx
+++ b/AWS Botnet.docx
@@ -4706,10 +4706,10 @@
           <wp:anchor distT="0" distB="0" distL="114300" distR="114300" simplePos="0" relativeHeight="251664384" behindDoc="0" locked="0" layoutInCell="1" allowOverlap="1" wp14:anchorId="49487038" wp14:editId="7B05F812">
             <wp:simplePos x="0" y="0"/>
             <wp:positionH relativeFrom="column">
-              <wp:posOffset>4034282</wp:posOffset>
+              <wp:posOffset>4244467</wp:posOffset>
             </wp:positionH>
             <wp:positionV relativeFrom="paragraph">
-              <wp:posOffset>106680</wp:posOffset>
+              <wp:posOffset>152400</wp:posOffset>
             </wp:positionV>
             <wp:extent cx="2642235" cy="1088390"/>
             <wp:effectExtent l="0" t="0" r="5715" b="0"/>
@@ -7308,9 +7308,7 @@
         </w:rPr>
         <w:t>Channels</w:t>
       </w:r>
-      <w:bookmarkStart w:id="14" w:name="_GoBack"/>
       <w:bookmarkEnd w:id="13"/>
-      <w:bookmarkEnd w:id="14"/>
     </w:p>
     <w:p>
       <w:pPr>
@@ -7322,7 +7320,7 @@
           <w:lang w:eastAsia="en-US"/>
         </w:rPr>
       </w:pPr>
-      <w:bookmarkStart w:id="15" w:name="_Toc488158984"/>
+      <w:bookmarkStart w:id="14" w:name="_Toc488158984"/>
       <w:r>
         <w:rPr>
           <w:rStyle w:val="Heading2Char"/>
@@ -7338,7 +7336,7 @@
         </w:rPr>
         <w:t>book</w:t>
       </w:r>
-      <w:bookmarkEnd w:id="15"/>
+      <w:bookmarkEnd w:id="14"/>
       <w:r>
         <w:rPr>
           <w:rFonts w:ascii="Calibri Light" w:eastAsiaTheme="majorEastAsia" w:hAnsi="Calibri Light"/>
@@ -7349,6 +7347,17 @@
         </w:rPr>
         <w:t xml:space="preserve">- </w:t>
       </w:r>
+    </w:p>
+    <w:p>
+      <w:pPr>
+        <w:rPr>
+          <w:rFonts w:ascii="Calibri Light" w:eastAsiaTheme="majorEastAsia" w:hAnsi="Calibri Light"/>
+          <w:b/>
+          <w:sz w:val="22"/>
+          <w:szCs w:val="26"/>
+          <w:lang w:eastAsia="en-US"/>
+        </w:rPr>
+      </w:pPr>
     </w:p>
     <w:p>
       <w:pPr>
@@ -7457,7 +7466,7 @@
           <w:lang w:eastAsia="en-US"/>
         </w:rPr>
       </w:pPr>
-      <w:bookmarkStart w:id="16" w:name="_Toc488158985"/>
+      <w:bookmarkStart w:id="15" w:name="_Toc488158985"/>
       <w:r>
         <w:rPr>
           <w:rStyle w:val="Heading2Char"/>
@@ -7465,7 +7474,7 @@
         </w:rPr>
         <w:t>Slack</w:t>
       </w:r>
-      <w:bookmarkEnd w:id="16"/>
+      <w:bookmarkEnd w:id="15"/>
       <w:r>
         <w:rPr>
           <w:rFonts w:ascii="Calibri Light" w:eastAsiaTheme="majorEastAsia" w:hAnsi="Calibri Light"/>
@@ -7525,6 +7534,15 @@
         </w:rPr>
         <w:t xml:space="preserve"> to TEAMGSE</w:t>
       </w:r>
+      <w:r>
+        <w:rPr>
+          <w:rFonts w:ascii="Calibri Light" w:eastAsiaTheme="majorEastAsia" w:hAnsi="Calibri Light"/>
+          <w:sz w:val="22"/>
+          <w:szCs w:val="26"/>
+          <w:lang w:eastAsia="en-US"/>
+        </w:rPr>
+        <w:t>.slack.com</w:t>
+      </w:r>
     </w:p>
     <w:p>
       <w:pPr>
@@ -7546,16 +7564,17 @@
           <w:lang w:eastAsia="en-US"/>
         </w:rPr>
       </w:pPr>
-      <w:bookmarkStart w:id="17" w:name="_Toc488158986"/>
+      <w:bookmarkStart w:id="16" w:name="_Toc488158986"/>
       <w:proofErr w:type="spellStart"/>
       <w:r>
         <w:rPr>
           <w:rStyle w:val="Heading2Char"/>
           <w:rFonts w:eastAsiaTheme="majorEastAsia"/>
         </w:rPr>
+        <w:lastRenderedPageBreak/>
         <w:t>Twillio</w:t>
       </w:r>
-      <w:bookmarkEnd w:id="17"/>
+      <w:bookmarkEnd w:id="16"/>
       <w:proofErr w:type="spellEnd"/>
       <w:r>
         <w:rPr>
@@ -7906,28 +7925,21 @@
     </w:p>
     <w:p>
       <w:pPr>
-        <w:rPr>
-          <w:rFonts w:ascii="Calibri Light" w:eastAsiaTheme="majorEastAsia" w:hAnsi="Calibri Light"/>
-          <w:sz w:val="22"/>
-          <w:szCs w:val="26"/>
-        </w:rPr>
-      </w:pPr>
-    </w:p>
-    <w:p>
-      <w:pPr>
         <w:pStyle w:val="Heading1"/>
         <w:rPr>
           <w:rFonts w:eastAsia="Times New Roman"/>
         </w:rPr>
       </w:pPr>
-      <w:bookmarkStart w:id="18" w:name="_Toc488158987"/>
+      <w:bookmarkStart w:id="17" w:name="_Toc488158987"/>
+      <w:bookmarkStart w:id="18" w:name="_GoBack"/>
+      <w:bookmarkEnd w:id="18"/>
       <w:r>
         <w:rPr>
           <w:rFonts w:eastAsia="Times New Roman"/>
         </w:rPr>
         <w:t>Entry Requirements</w:t>
       </w:r>
-      <w:bookmarkEnd w:id="18"/>
+      <w:bookmarkEnd w:id="17"/>
     </w:p>
     <w:p>
       <w:pPr>
@@ -8661,7 +8673,7 @@
         <w:sz w:val="17"/>
         <w:szCs w:val="17"/>
       </w:rPr>
-      <w:t>8</w:t>
+      <w:t>7</w:t>
     </w:r>
     <w:r>
       <w:rPr>
@@ -12116,7 +12128,7 @@
 </file>
 
 <file path=customXml/itemProps1.xml><?xml version="1.0" encoding="utf-8"?>
-<ds:datastoreItem xmlns:ds="http://schemas.openxmlformats.org/officeDocument/2006/customXml" ds:itemID="{6C29A817-4BAB-4C3F-9ECD-53CC3A0D55DD}">
+<ds:datastoreItem xmlns:ds="http://schemas.openxmlformats.org/officeDocument/2006/customXml" ds:itemID="{22F8424D-2EB3-4C5E-9854-19E893462BAF}">
   <ds:schemaRefs>
     <ds:schemaRef ds:uri="http://schemas.openxmlformats.org/officeDocument/2006/bibliography"/>
   </ds:schemaRefs>

</xml_diff>